<commit_message>
Mirelurks and Nuka Variants
- More mirelurk work
- Added nukalurk as a template for other nuka variants in the future
</commit_message>
<xml_diff>
--- a/Overseer Tools/Stat Blocks/Mutants/Mirelurks/3 - Mirelurk Razorclaw.docx
+++ b/Overseer Tools/Stat Blocks/Mutants/Mirelurks/3 - Mirelurk Razorclaw.docx
@@ -1039,22 +1039,13 @@
               <w:t xml:space="preserve">Natural Weapons. </w:t>
             </w:r>
             <w:r>
-              <w:t xml:space="preserve">The </w:t>
-            </w:r>
-            <w:r>
-              <w:t>mirelurk</w:t>
+              <w:t>The mirelurk</w:t>
             </w:r>
             <w:r>
               <w:t xml:space="preserve"> </w:t>
             </w:r>
             <w:r>
-              <w:t>uses a d</w:t>
-            </w:r>
-            <w:r>
-              <w:t>6</w:t>
-            </w:r>
-            <w:r>
-              <w:t xml:space="preserve"> as its damage die for unarmed strikes.</w:t>
+              <w:t>uses a d6 as its damage die for unarmed strikes.</w:t>
             </w:r>
           </w:p>
           <w:p/>
@@ -1218,10 +1209,10 @@
         </w:rPr>
         <w:lastRenderedPageBreak/>
         <w:drawing>
-          <wp:inline distT="0" distB="0" distL="0" distR="0" wp14:anchorId="205AFDE7" wp14:editId="32CD5670">
-            <wp:extent cx="4266346" cy="4530257"/>
+          <wp:inline distT="0" distB="0" distL="0" distR="0" wp14:anchorId="2B3D5EE0" wp14:editId="6C723CC6">
+            <wp:extent cx="4241085" cy="5314950"/>
             <wp:effectExtent l="0" t="0" r="0" b="0"/>
-            <wp:docPr id="2" name="Picture 2"/>
+            <wp:docPr id="1" name="Picture 1" descr="A picture containing arthropod, invertebrate&#10;&#10;Description automatically generated"/>
             <wp:cNvGraphicFramePr>
               <a:graphicFrameLocks xmlns:a="http://schemas.openxmlformats.org/drawingml/2006/main" noChangeAspect="1"/>
             </wp:cNvGraphicFramePr>
@@ -1229,7 +1220,7 @@
               <a:graphicData uri="http://schemas.openxmlformats.org/drawingml/2006/picture">
                 <pic:pic xmlns:pic="http://schemas.openxmlformats.org/drawingml/2006/picture">
                   <pic:nvPicPr>
-                    <pic:cNvPr id="0" name="Picture 1"/>
+                    <pic:cNvPr id="1" name="Picture 1" descr="A picture containing arthropod, invertebrate&#10;&#10;Description automatically generated"/>
                     <pic:cNvPicPr>
                       <a:picLocks noChangeAspect="1" noChangeArrowheads="1"/>
                     </pic:cNvPicPr>
@@ -1250,7 +1241,7 @@
                   <pic:spPr bwMode="auto">
                     <a:xfrm>
                       <a:off x="0" y="0"/>
-                      <a:ext cx="4278187" cy="4542831"/>
+                      <a:ext cx="4254574" cy="5331854"/>
                     </a:xfrm>
                     <a:prstGeom prst="rect">
                       <a:avLst/>

</xml_diff>